<commit_message>
update f1 image titles
</commit_message>
<xml_diff>
--- a/Personal Website Content Drafts.docx
+++ b/Personal Website Content Drafts.docx
@@ -1274,6 +1274,27 @@
           <w:szCs w:val="32"/>
         </w:rPr>
         <w:t xml:space="preserve"> Page</w:t>
+      </w:r>
+    </w:p>
+    <w:p/>
+    <w:p>
+      <w:r>
+        <w:t>About Project</w:t>
+      </w:r>
+    </w:p>
+    <w:p>
+      <w:r>
+        <w:t>Why?</w:t>
+      </w:r>
+    </w:p>
+    <w:p>
+      <w:r>
+        <w:t>What will it do</w:t>
+      </w:r>
+    </w:p>
+    <w:p>
+      <w:r>
+        <w:t>Long Term plan</w:t>
       </w:r>
     </w:p>
     <w:p/>

</xml_diff>

<commit_message>
add phone camera pic
</commit_message>
<xml_diff>
--- a/Personal Website Content Drafts.docx
+++ b/Personal Website Content Drafts.docx
@@ -1233,10 +1233,66 @@
     <w:p/>
     <w:p/>
     <w:p/>
-    <w:p/>
-    <w:p/>
-    <w:p/>
-    <w:p/>
+    <w:p>
+      <w:r>
+        <w:t>Other possible uses</w:t>
+      </w:r>
+    </w:p>
+    <w:p>
+      <w:r>
+        <w:t>Rovers</w:t>
+      </w:r>
+    </w:p>
+    <w:p>
+      <w:r>
+        <w:t>Medical (operations)</w:t>
+      </w:r>
+    </w:p>
+    <w:p>
+      <w:proofErr w:type="spellStart"/>
+      <w:r>
+        <w:t>Archealogy</w:t>
+      </w:r>
+      <w:proofErr w:type="spellEnd"/>
+    </w:p>
+    <w:p/>
+    <w:p/>
+    <w:p/>
+    <w:p/>
+    <w:p>
+      <w:proofErr w:type="spellStart"/>
+      <w:r>
+        <w:t>Invenio</w:t>
+      </w:r>
+      <w:proofErr w:type="spellEnd"/>
+      <w:r>
+        <w:t xml:space="preserve"> Project</w:t>
+      </w:r>
+    </w:p>
+    <w:p/>
+    <w:p>
+      <w:r>
+        <w:t>How it works</w:t>
+      </w:r>
+    </w:p>
+    <w:p>
+      <w:r>
+        <w:t>How I made it</w:t>
+      </w:r>
+    </w:p>
+    <w:p>
+      <w:r>
+        <w:t>Design</w:t>
+      </w:r>
+      <w:r>
+        <w:t xml:space="preserve"> + Components</w:t>
+      </w:r>
+    </w:p>
+    <w:p>
+      <w:r>
+        <w:t>Game</w:t>
+      </w:r>
+    </w:p>
     <w:p/>
     <w:p/>
     <w:p/>
@@ -1264,16 +1320,7 @@
           <w:sz w:val="32"/>
           <w:szCs w:val="32"/>
         </w:rPr>
-        <w:t>Seed-Planting Drone</w:t>
-      </w:r>
-      <w:r>
-        <w:rPr>
-          <w:b/>
-          <w:bCs/>
-          <w:sz w:val="32"/>
-          <w:szCs w:val="32"/>
-        </w:rPr>
-        <w:t xml:space="preserve"> Page</w:t>
+        <w:t>Seed-Planting Drone Page</w:t>
       </w:r>
     </w:p>
     <w:p/>
@@ -1284,11 +1331,35 @@
     </w:p>
     <w:p>
       <w:r>
+        <w:t xml:space="preserve">I’m building a drone that’s efficient for farmers in India. Normally, drones like the DJI ___ cost upwards of 4-5 lacks, which for farmers is too much of an investment for a farm that’s about 1 hectare. So, </w:t>
+      </w:r>
+      <w:r>
+        <w:t xml:space="preserve">I’m trying to make one that will be </w:t>
+      </w:r>
+      <w:proofErr w:type="spellStart"/>
+      <w:r>
+        <w:t>be</w:t>
+      </w:r>
+      <w:proofErr w:type="spellEnd"/>
+      <w:r>
+        <w:t xml:space="preserve"> on a lower price point and be easier to operate on </w:t>
+      </w:r>
+      <w:r>
+        <w:t>smaller farmlands.</w:t>
+      </w:r>
+    </w:p>
+    <w:p/>
+    <w:p>
+      <w:r>
         <w:t>Why?</w:t>
       </w:r>
-    </w:p>
-    <w:p>
-      <w:r>
+      <w:r>
+        <w:t xml:space="preserve"> - Farmers</w:t>
+      </w:r>
+    </w:p>
+    <w:p>
+      <w:r>
+        <w:lastRenderedPageBreak/>
         <w:t>What will it do</w:t>
       </w:r>
     </w:p>

</xml_diff>

<commit_message>
update 3d printing, liq lens, and home button
</commit_message>
<xml_diff>
--- a/Personal Website Content Drafts.docx
+++ b/Personal Website Content Drafts.docx
@@ -1197,7 +1197,32 @@
         <w:t xml:space="preserve"> most components for projects, also design mini weekend projects, gifts, ….</w:t>
       </w:r>
     </w:p>
-    <w:p/>
+    <w:p>
+      <w:r>
+        <w:t>Ever since I got my 3D printer in 2021</w:t>
+      </w:r>
+      <w:r>
+        <w:t>, I</w:t>
+      </w:r>
+      <w:r>
+        <w:t xml:space="preserve">’ve </w:t>
+      </w:r>
+      <w:r>
+        <w:t xml:space="preserve">been </w:t>
+      </w:r>
+      <w:r>
+        <w:t xml:space="preserve">trying to create everything </w:t>
+      </w:r>
+      <w:r>
+        <w:t>that I could imagine</w:t>
+      </w:r>
+      <w:r>
+        <w:t xml:space="preserve">. </w:t>
+      </w:r>
+      <w:r>
+        <w:t>With my printer, I create small toys, test out mechanisms, build projects, and most importantly create gifts for other people.</w:t>
+      </w:r>
+    </w:p>
     <w:p/>
     <w:p/>
     <w:p/>
@@ -1233,6 +1258,31 @@
       </w:r>
     </w:p>
     <w:p>
+      <w:pPr>
+        <w:pStyle w:val="ListParagraph"/>
+        <w:numPr>
+          <w:ilvl w:val="0"/>
+          <w:numId w:val="2"/>
+        </w:numPr>
+      </w:pPr>
+      <w:r>
+        <w:t>Wanted to try changing the shape of lenses to have larger zoom range</w:t>
+      </w:r>
+    </w:p>
+    <w:p>
+      <w:pPr>
+        <w:pStyle w:val="ListParagraph"/>
+        <w:numPr>
+          <w:ilvl w:val="0"/>
+          <w:numId w:val="2"/>
+        </w:numPr>
+      </w:pPr>
+      <w:r>
+        <w:t>How a human eye focuses, the shape of the lens inside the eye changes</w:t>
+      </w:r>
+    </w:p>
+    <w:p/>
+    <w:p>
       <w:r>
         <w:t>Technicalities</w:t>
       </w:r>
@@ -1244,12 +1294,49 @@
     </w:p>
     <w:p>
       <w:r>
+        <w:t>Phone cameras</w:t>
+      </w:r>
+    </w:p>
+    <w:p>
+      <w:r>
         <w:t>Currently what I am doing with it.</w:t>
       </w:r>
     </w:p>
     <w:p/>
-    <w:p/>
-    <w:p/>
+    <w:p>
+      <w:r>
+        <w:t xml:space="preserve">On the left is </w:t>
+      </w:r>
+      <w:r>
+        <w:t xml:space="preserve">a conceptual demonstration of the phone liquid lens camera. This is a membrane less design in which 2 </w:t>
+      </w:r>
+      <w:proofErr w:type="spellStart"/>
+      <w:r>
+        <w:t>immisible</w:t>
+      </w:r>
+      <w:proofErr w:type="spellEnd"/>
+      <w:r>
+        <w:t xml:space="preserve"> liquids of similar densities meet. When light passes through their interface (curved surface meeting point of liquids), the light is </w:t>
+      </w:r>
+      <w:r>
+        <w:lastRenderedPageBreak/>
+        <w:t xml:space="preserve">refracted. In this manner, this lens can replicate the refractive properties of a traditional glass camera lens and can be used as a camera lens. </w:t>
+      </w:r>
+    </w:p>
+    <w:p>
+      <w:r>
+        <w:t xml:space="preserve">The shape of the interface can be changed via an actuator. This actuator would change the pressure inside the liquid, forcing it to either expand on contract the interface, resulting in change in shape of the interface. </w:t>
+      </w:r>
+      <w:r>
+        <w:t xml:space="preserve">With precise actuators and synchronization amongst the actuators, the lens can </w:t>
+      </w:r>
+      <w:r>
+        <w:t xml:space="preserve">be </w:t>
+      </w:r>
+      <w:r>
+        <w:t xml:space="preserve"> </w:t>
+      </w:r>
+    </w:p>
     <w:p/>
     <w:p/>
     <w:p>
@@ -1266,6 +1353,9 @@
       <w:r>
         <w:t>Medical (operations)</w:t>
       </w:r>
+      <w:r>
+        <w:t xml:space="preserve"> </w:t>
+      </w:r>
     </w:p>
     <w:p>
       <w:proofErr w:type="spellStart"/>
@@ -1275,6 +1365,526 @@
       <w:proofErr w:type="spellEnd"/>
     </w:p>
     <w:p/>
+    <w:p>
+      <w:pPr>
+        <w:pStyle w:val="ListParagraph"/>
+        <w:numPr>
+          <w:ilvl w:val="0"/>
+          <w:numId w:val="1"/>
+        </w:numPr>
+      </w:pPr>
+      <w:r>
+        <w:t xml:space="preserve">This is a </w:t>
+      </w:r>
+      <w:proofErr w:type="gramStart"/>
+      <w:r>
+        <w:t>really small</w:t>
+      </w:r>
+      <w:proofErr w:type="gramEnd"/>
+      <w:r>
+        <w:t xml:space="preserve"> element, fit inside width of phone, light enters from left to right</w:t>
+      </w:r>
+    </w:p>
+    <w:p>
+      <w:pPr>
+        <w:pStyle w:val="ListParagraph"/>
+        <w:numPr>
+          <w:ilvl w:val="0"/>
+          <w:numId w:val="1"/>
+        </w:numPr>
+      </w:pPr>
+      <w:r>
+        <w:t>The lens is made of immiscible liquids of different densities</w:t>
+      </w:r>
+    </w:p>
+    <w:p>
+      <w:pPr>
+        <w:pStyle w:val="ListParagraph"/>
+        <w:numPr>
+          <w:ilvl w:val="0"/>
+          <w:numId w:val="1"/>
+        </w:numPr>
+      </w:pPr>
+      <w:r>
+        <w:t>They have different refractive indexes</w:t>
+      </w:r>
+    </w:p>
+    <w:p>
+      <w:pPr>
+        <w:pStyle w:val="ListParagraph"/>
+        <w:numPr>
+          <w:ilvl w:val="0"/>
+          <w:numId w:val="1"/>
+        </w:numPr>
+      </w:pPr>
+      <w:r>
+        <w:t>The aperture’s radius is between ___ and ___, this ensures that there is no ___ by gravity</w:t>
+      </w:r>
+    </w:p>
+    <w:p>
+      <w:pPr>
+        <w:pStyle w:val="ListParagraph"/>
+        <w:numPr>
+          <w:ilvl w:val="0"/>
+          <w:numId w:val="1"/>
+        </w:numPr>
+      </w:pPr>
+      <w:r>
+        <w:t xml:space="preserve">The radius of the aperture can be changed according to type of camera, the interface shape can be changed, and with several interfaces </w:t>
+      </w:r>
+      <w:proofErr w:type="gramStart"/>
+      <w:r>
+        <w:t>back to back</w:t>
+      </w:r>
+      <w:proofErr w:type="gramEnd"/>
+      <w:r>
+        <w:t xml:space="preserve"> </w:t>
+      </w:r>
+      <w:proofErr w:type="gramStart"/>
+      <w:r>
+        <w:t>a</w:t>
+      </w:r>
+      <w:proofErr w:type="gramEnd"/>
+      <w:r>
+        <w:t xml:space="preserve"> optical system can be designed.</w:t>
+      </w:r>
+    </w:p>
+    <w:p>
+      <w:pPr>
+        <w:pStyle w:val="ListParagraph"/>
+        <w:numPr>
+          <w:ilvl w:val="0"/>
+          <w:numId w:val="1"/>
+        </w:numPr>
+      </w:pPr>
+      <w:r>
+        <w:t xml:space="preserve">An actuator changes the pressure within the liquid, causing the shape at the interface to change. </w:t>
+      </w:r>
+    </w:p>
+    <w:p>
+      <w:pPr>
+        <w:pStyle w:val="ListParagraph"/>
+        <w:numPr>
+          <w:ilvl w:val="0"/>
+          <w:numId w:val="1"/>
+        </w:numPr>
+      </w:pPr>
+      <w:r>
+        <w:t>The focal length of the lens can be changed throughout, allowing a wider range</w:t>
+      </w:r>
+    </w:p>
+    <w:p>
+      <w:pPr>
+        <w:pStyle w:val="ListParagraph"/>
+        <w:numPr>
+          <w:ilvl w:val="0"/>
+          <w:numId w:val="1"/>
+        </w:numPr>
+      </w:pPr>
+      <w:r>
+        <w:t xml:space="preserve">Like this, there can be different positive and negative elements that are </w:t>
+      </w:r>
+      <w:proofErr w:type="gramStart"/>
+      <w:r>
+        <w:t>similar to</w:t>
+      </w:r>
+      <w:proofErr w:type="gramEnd"/>
+      <w:r>
+        <w:t xml:space="preserve"> the glass elements in camera lenses.</w:t>
+      </w:r>
+    </w:p>
+    <w:p>
+      <w:pPr>
+        <w:pStyle w:val="ListParagraph"/>
+        <w:numPr>
+          <w:ilvl w:val="0"/>
+          <w:numId w:val="1"/>
+        </w:numPr>
+      </w:pPr>
+      <w:r>
+        <w:t xml:space="preserve">Small actuators on micro scale would control pressure inside the liquid, this could </w:t>
+      </w:r>
+      <w:proofErr w:type="spellStart"/>
+      <w:proofErr w:type="gramStart"/>
+      <w:r>
+        <w:t>be.a</w:t>
+      </w:r>
+      <w:proofErr w:type="spellEnd"/>
+      <w:proofErr w:type="gramEnd"/>
+      <w:r>
+        <w:t xml:space="preserve"> rod that is inserted inside through the hole in the image, </w:t>
+      </w:r>
+    </w:p>
+    <w:p/>
+    <w:p>
+      <w:pPr>
+        <w:pStyle w:val="p1"/>
+        <w:rPr>
+          <w:rFonts w:asciiTheme="minorHAnsi" w:hAnsiTheme="minorHAnsi"/>
+          <w:highlight w:val="lightGray"/>
+        </w:rPr>
+      </w:pPr>
+      <w:r>
+        <w:t>GPT:</w:t>
+      </w:r>
+      <w:r>
+        <w:br/>
+      </w:r>
+      <w:r>
+        <w:br/>
+      </w:r>
+      <w:r>
+        <w:rPr>
+          <w:rFonts w:asciiTheme="minorHAnsi" w:hAnsiTheme="minorHAnsi"/>
+          <w:highlight w:val="lightGray"/>
+        </w:rPr>
+        <w:t xml:space="preserve">The phone liquid lens design </w:t>
+      </w:r>
+      <w:r>
+        <w:rPr>
+          <w:rFonts w:asciiTheme="minorHAnsi" w:hAnsiTheme="minorHAnsi"/>
+          <w:highlight w:val="lightGray"/>
+        </w:rPr>
+        <w:t xml:space="preserve">involves a compact optical element designed to fit within the width of a smartphone, with light entering from left to right. </w:t>
+      </w:r>
+    </w:p>
+    <w:p>
+      <w:pPr>
+        <w:pStyle w:val="p1"/>
+        <w:rPr>
+          <w:rFonts w:asciiTheme="minorHAnsi" w:hAnsiTheme="minorHAnsi"/>
+          <w:highlight w:val="lightGray"/>
+        </w:rPr>
+      </w:pPr>
+      <w:r>
+        <w:rPr>
+          <w:rFonts w:asciiTheme="minorHAnsi" w:hAnsiTheme="minorHAnsi"/>
+          <w:highlight w:val="lightGray"/>
+        </w:rPr>
+        <w:lastRenderedPageBreak/>
+        <w:t xml:space="preserve">The </w:t>
+      </w:r>
+      <w:r>
+        <w:rPr>
+          <w:rFonts w:asciiTheme="minorHAnsi" w:hAnsiTheme="minorHAnsi"/>
+          <w:highlight w:val="lightGray"/>
+        </w:rPr>
+        <w:t xml:space="preserve">Phone liquid </w:t>
+      </w:r>
+      <w:r>
+        <w:rPr>
+          <w:rFonts w:asciiTheme="minorHAnsi" w:hAnsiTheme="minorHAnsi"/>
+          <w:highlight w:val="lightGray"/>
+        </w:rPr>
+        <w:t>lens is formed using</w:t>
+      </w:r>
+      <w:r>
+        <w:rPr>
+          <w:rFonts w:asciiTheme="minorHAnsi" w:hAnsiTheme="minorHAnsi"/>
+          <w:highlight w:val="lightGray"/>
+        </w:rPr>
+        <w:t xml:space="preserve"> multiple</w:t>
+      </w:r>
+      <w:r>
+        <w:rPr>
+          <w:rFonts w:asciiTheme="minorHAnsi" w:hAnsiTheme="minorHAnsi"/>
+          <w:highlight w:val="lightGray"/>
+        </w:rPr>
+        <w:t xml:space="preserve"> immiscible liquids of different densities, each with its own refractive index. Their density difference helps maintain a stable liquid–liquid interface.</w:t>
+      </w:r>
+    </w:p>
+    <w:p>
+      <w:pPr>
+        <w:pStyle w:val="p1"/>
+        <w:rPr>
+          <w:rFonts w:asciiTheme="minorHAnsi" w:hAnsiTheme="minorHAnsi"/>
+        </w:rPr>
+      </w:pPr>
+      <w:r>
+        <w:rPr>
+          <w:rFonts w:asciiTheme="minorHAnsi" w:hAnsiTheme="minorHAnsi"/>
+          <w:highlight w:val="lightGray"/>
+        </w:rPr>
+        <w:t>The aperture radius</w:t>
+      </w:r>
+      <w:r>
+        <w:rPr>
+          <w:rFonts w:asciiTheme="minorHAnsi" w:hAnsiTheme="minorHAnsi"/>
+          <w:highlight w:val="lightGray"/>
+        </w:rPr>
+        <w:t xml:space="preserve"> is small</w:t>
+      </w:r>
+      <w:r>
+        <w:rPr>
+          <w:rFonts w:asciiTheme="minorHAnsi" w:hAnsiTheme="minorHAnsi"/>
+          <w:highlight w:val="lightGray"/>
+        </w:rPr>
+        <w:t xml:space="preserve">, ensuring that gravitational effects do not distort the interface. </w:t>
+      </w:r>
+      <w:r>
+        <w:rPr>
+          <w:rFonts w:asciiTheme="minorHAnsi" w:hAnsiTheme="minorHAnsi"/>
+          <w:highlight w:val="lightGray"/>
+        </w:rPr>
+        <w:t>Integrated</w:t>
+      </w:r>
+      <w:r>
+        <w:rPr>
+          <w:rFonts w:asciiTheme="minorHAnsi" w:hAnsiTheme="minorHAnsi"/>
+          <w:highlight w:val="lightGray"/>
+        </w:rPr>
+        <w:t xml:space="preserve"> actuator</w:t>
+      </w:r>
+      <w:r>
+        <w:rPr>
+          <w:rFonts w:asciiTheme="minorHAnsi" w:hAnsiTheme="minorHAnsi"/>
+          <w:highlight w:val="lightGray"/>
+        </w:rPr>
+        <w:t>s (</w:t>
+      </w:r>
+      <w:r>
+        <w:rPr>
+          <w:rFonts w:asciiTheme="minorHAnsi" w:hAnsiTheme="minorHAnsi"/>
+          <w:highlight w:val="lightGray"/>
+        </w:rPr>
+        <w:t xml:space="preserve">at </w:t>
+      </w:r>
+      <w:r>
+        <w:rPr>
+          <w:rFonts w:asciiTheme="minorHAnsi" w:hAnsiTheme="minorHAnsi"/>
+          <w:highlight w:val="lightGray"/>
+        </w:rPr>
+        <w:t xml:space="preserve">micro-scale) </w:t>
+      </w:r>
+      <w:r>
+        <w:rPr>
+          <w:rFonts w:asciiTheme="minorHAnsi" w:hAnsiTheme="minorHAnsi"/>
+          <w:highlight w:val="lightGray"/>
+        </w:rPr>
+        <w:t>var</w:t>
+      </w:r>
+      <w:r>
+        <w:rPr>
+          <w:rFonts w:asciiTheme="minorHAnsi" w:hAnsiTheme="minorHAnsi"/>
+          <w:highlight w:val="lightGray"/>
+        </w:rPr>
+        <w:t>y</w:t>
+      </w:r>
+      <w:r>
+        <w:rPr>
+          <w:rFonts w:asciiTheme="minorHAnsi" w:hAnsiTheme="minorHAnsi"/>
+          <w:highlight w:val="lightGray"/>
+        </w:rPr>
+        <w:t xml:space="preserve"> the internal pressure of the liquid system</w:t>
+      </w:r>
+      <w:r>
+        <w:rPr>
+          <w:rFonts w:asciiTheme="minorHAnsi" w:hAnsiTheme="minorHAnsi"/>
+          <w:highlight w:val="lightGray"/>
+        </w:rPr>
+        <w:t xml:space="preserve"> (through the </w:t>
+      </w:r>
+      <w:r>
+        <w:rPr>
+          <w:rFonts w:asciiTheme="minorHAnsi" w:hAnsiTheme="minorHAnsi"/>
+          <w:highlight w:val="lightGray"/>
+        </w:rPr>
+        <w:t>actuator space in the image)</w:t>
+      </w:r>
+      <w:r>
+        <w:rPr>
+          <w:rFonts w:asciiTheme="minorHAnsi" w:hAnsiTheme="minorHAnsi"/>
+          <w:highlight w:val="lightGray"/>
+        </w:rPr>
+        <w:t>, chang</w:t>
+      </w:r>
+      <w:r>
+        <w:rPr>
+          <w:rFonts w:asciiTheme="minorHAnsi" w:hAnsiTheme="minorHAnsi"/>
+          <w:highlight w:val="lightGray"/>
+        </w:rPr>
+        <w:t>ing</w:t>
+      </w:r>
+      <w:r>
+        <w:rPr>
+          <w:rFonts w:asciiTheme="minorHAnsi" w:hAnsiTheme="minorHAnsi"/>
+          <w:highlight w:val="lightGray"/>
+        </w:rPr>
+        <w:t xml:space="preserve"> the curvature of the interface.</w:t>
+      </w:r>
+      <w:r>
+        <w:rPr>
+          <w:rFonts w:asciiTheme="minorHAnsi" w:hAnsiTheme="minorHAnsi"/>
+          <w:highlight w:val="lightGray"/>
+        </w:rPr>
+        <w:t xml:space="preserve"> </w:t>
+      </w:r>
+      <w:r>
+        <w:rPr>
+          <w:rFonts w:asciiTheme="minorHAnsi" w:hAnsiTheme="minorHAnsi"/>
+          <w:highlight w:val="lightGray"/>
+        </w:rPr>
+        <w:t>By placing several such interfaces in sequence, a complete optical system can</w:t>
+      </w:r>
+      <w:r>
+        <w:rPr>
+          <w:rFonts w:asciiTheme="minorHAnsi" w:hAnsiTheme="minorHAnsi"/>
+          <w:highlight w:val="lightGray"/>
+        </w:rPr>
+        <w:t xml:space="preserve"> be made and by </w:t>
+      </w:r>
+      <w:r>
+        <w:rPr>
+          <w:rFonts w:asciiTheme="minorHAnsi" w:hAnsiTheme="minorHAnsi"/>
+          <w:highlight w:val="lightGray"/>
+        </w:rPr>
+        <w:t>adjusting</w:t>
+      </w:r>
+      <w:r>
+        <w:rPr>
+          <w:rFonts w:asciiTheme="minorHAnsi" w:hAnsiTheme="minorHAnsi"/>
+          <w:highlight w:val="lightGray"/>
+        </w:rPr>
+        <w:t xml:space="preserve"> the curvature of the interfaces a broad focal length range</w:t>
+      </w:r>
+      <w:r>
+        <w:rPr>
+          <w:rFonts w:asciiTheme="minorHAnsi" w:hAnsiTheme="minorHAnsi"/>
+          <w:highlight w:val="lightGray"/>
+        </w:rPr>
+        <w:t xml:space="preserve"> can be obtained</w:t>
+      </w:r>
+      <w:r>
+        <w:rPr>
+          <w:rFonts w:asciiTheme="minorHAnsi" w:hAnsiTheme="minorHAnsi"/>
+          <w:highlight w:val="lightGray"/>
+        </w:rPr>
+        <w:t xml:space="preserve">. </w:t>
+      </w:r>
+      <w:r>
+        <w:rPr>
+          <w:rFonts w:asciiTheme="minorHAnsi" w:hAnsiTheme="minorHAnsi"/>
+          <w:highlight w:val="lightGray"/>
+        </w:rPr>
+        <w:t xml:space="preserve">Basically, the entire zoom range could </w:t>
+      </w:r>
+      <w:r>
+        <w:rPr>
+          <w:rFonts w:asciiTheme="minorHAnsi" w:hAnsiTheme="minorHAnsi"/>
+          <w:highlight w:val="lightGray"/>
+        </w:rPr>
+        <w:t xml:space="preserve">be </w:t>
+      </w:r>
+      <w:r>
+        <w:rPr>
+          <w:rFonts w:asciiTheme="minorHAnsi" w:hAnsiTheme="minorHAnsi"/>
+          <w:highlight w:val="lightGray"/>
+        </w:rPr>
+        <w:t>from 0.5x – 20x or much more.</w:t>
+      </w:r>
+    </w:p>
+    <w:p>
+      <w:pPr>
+        <w:pStyle w:val="p1"/>
+        <w:rPr>
+          <w:rFonts w:asciiTheme="minorHAnsi" w:hAnsiTheme="minorHAnsi"/>
+        </w:rPr>
+      </w:pPr>
+      <w:r>
+        <w:rPr>
+          <w:rFonts w:asciiTheme="minorHAnsi" w:hAnsiTheme="minorHAnsi"/>
+        </w:rPr>
+        <w:t>T</w:t>
+      </w:r>
+      <w:r>
+        <w:rPr>
+          <w:rFonts w:asciiTheme="minorHAnsi" w:hAnsiTheme="minorHAnsi"/>
+        </w:rPr>
+        <w:t>his allows continuous tuning of the focal length and gives the lens a broad focusing range.</w:t>
+      </w:r>
+      <w:r>
+        <w:rPr>
+          <w:rFonts w:asciiTheme="minorHAnsi" w:hAnsiTheme="minorHAnsi"/>
+        </w:rPr>
+        <w:t xml:space="preserve"> </w:t>
+      </w:r>
+      <w:r>
+        <w:rPr>
+          <w:rFonts w:asciiTheme="minorHAnsi" w:hAnsiTheme="minorHAnsi"/>
+        </w:rPr>
+        <w:br/>
+      </w:r>
+      <w:r>
+        <w:rPr>
+          <w:rFonts w:asciiTheme="minorHAnsi" w:hAnsiTheme="minorHAnsi"/>
+        </w:rPr>
+        <w:br/>
+      </w:r>
+      <w:r>
+        <w:rPr>
+          <w:rFonts w:asciiTheme="minorHAnsi" w:hAnsiTheme="minorHAnsi"/>
+        </w:rPr>
+        <w:t xml:space="preserve"> allowing the interface shape to be tuned. </w:t>
+      </w:r>
+    </w:p>
+    <w:p>
+      <w:pPr>
+        <w:pStyle w:val="p2"/>
+        <w:rPr>
+          <w:rFonts w:asciiTheme="minorHAnsi" w:hAnsiTheme="minorHAnsi"/>
+        </w:rPr>
+      </w:pPr>
+    </w:p>
+    <w:p>
+      <w:pPr>
+        <w:pStyle w:val="p1"/>
+        <w:rPr>
+          <w:rFonts w:asciiTheme="minorHAnsi" w:hAnsiTheme="minorHAnsi"/>
+        </w:rPr>
+      </w:pPr>
+      <w:r>
+        <w:rPr>
+          <w:rFonts w:asciiTheme="minorHAnsi" w:hAnsiTheme="minorHAnsi"/>
+        </w:rPr>
+        <w:t xml:space="preserve">TUsing this principle, both positive and negative optical elements can be created, </w:t>
+      </w:r>
+      <w:proofErr w:type="gramStart"/>
+      <w:r>
+        <w:rPr>
+          <w:rFonts w:asciiTheme="minorHAnsi" w:hAnsiTheme="minorHAnsi"/>
+        </w:rPr>
+        <w:t>similar to</w:t>
+      </w:r>
+      <w:proofErr w:type="gramEnd"/>
+      <w:r>
+        <w:rPr>
+          <w:rFonts w:asciiTheme="minorHAnsi" w:hAnsiTheme="minorHAnsi"/>
+        </w:rPr>
+        <w:t xml:space="preserve"> traditional glass lens elements.</w:t>
+      </w:r>
+    </w:p>
+    <w:p>
+      <w:pPr>
+        <w:pStyle w:val="p2"/>
+        <w:rPr>
+          <w:rFonts w:asciiTheme="minorHAnsi" w:hAnsiTheme="minorHAnsi"/>
+        </w:rPr>
+      </w:pPr>
+    </w:p>
+    <w:p>
+      <w:pPr>
+        <w:pStyle w:val="p1"/>
+        <w:rPr>
+          <w:rFonts w:asciiTheme="minorHAnsi" w:hAnsiTheme="minorHAnsi"/>
+        </w:rPr>
+      </w:pPr>
+      <w:r>
+        <w:rPr>
+          <w:rFonts w:asciiTheme="minorHAnsi" w:hAnsiTheme="minorHAnsi"/>
+        </w:rPr>
+        <w:t>At the microscale, small actuators would precisely control liquid pressure. These actuators could take the form of a tiny rod inserted through the central opening shown in the design, enabling fine adjustments to the interface curvature.</w:t>
+      </w:r>
+    </w:p>
     <w:p/>
     <w:p/>
     <w:p/>
@@ -1341,6 +1951,35 @@
         </w:rPr>
         <w:t>Seed-Planting Drone Page</w:t>
       </w:r>
+      <w:r>
+        <w:rPr>
+          <w:b/>
+          <w:bCs/>
+          <w:sz w:val="32"/>
+          <w:szCs w:val="32"/>
+        </w:rPr>
+        <w:t xml:space="preserve"> (Mission </w:t>
+      </w:r>
+      <w:proofErr w:type="spellStart"/>
+      <w:r>
+        <w:rPr>
+          <w:b/>
+          <w:bCs/>
+          <w:sz w:val="32"/>
+          <w:szCs w:val="32"/>
+        </w:rPr>
+        <w:t>Krashak</w:t>
+      </w:r>
+      <w:proofErr w:type="spellEnd"/>
+      <w:r>
+        <w:rPr>
+          <w:b/>
+          <w:bCs/>
+          <w:sz w:val="32"/>
+          <w:szCs w:val="32"/>
+        </w:rPr>
+        <w:t>)</w:t>
+      </w:r>
     </w:p>
     <w:p/>
     <w:p>
@@ -1350,11 +1989,7 @@
     </w:p>
     <w:p>
       <w:r>
-        <w:t xml:space="preserve">I’m building a drone that’s efficient for farmers in India. Normally, drones like the DJI ___ cost upwards of 4-5 lacks, which for farmers is too much of an investment for a farm that’s </w:t>
-      </w:r>
-      <w:r>
-        <w:lastRenderedPageBreak/>
-        <w:t xml:space="preserve">about 1 hectare. So, </w:t>
+        <w:t xml:space="preserve">I’m building a drone that’s efficient for farmers in India. Normally, drones like the DJI ___ cost upwards of 4-5 lacks, which for farmers is too much of an investment for a farm that’s about 1 hectare. So, </w:t>
       </w:r>
       <w:r>
         <w:t xml:space="preserve">I’m trying to make one that will be </w:t>
@@ -1369,6 +2004,44 @@
       </w:r>
       <w:r>
         <w:t>smaller farmlands.</w:t>
+      </w:r>
+    </w:p>
+    <w:p/>
+    <w:p>
+      <w:r>
+        <w:t xml:space="preserve">50% of the Indian economy depends on agriculture, and with growing demand and the same techniques from a 100 years ago, we are heading towards a </w:t>
+      </w:r>
+      <w:r>
+        <w:t xml:space="preserve">___. Mission </w:t>
+      </w:r>
+      <w:proofErr w:type="spellStart"/>
+      <w:r>
+        <w:t>krashak</w:t>
+      </w:r>
+      <w:proofErr w:type="spellEnd"/>
+      <w:r>
+        <w:t xml:space="preserve"> aims to be a part of a movement, hoping to move India’s </w:t>
+      </w:r>
+      <w:proofErr w:type="spellStart"/>
+      <w:r>
+        <w:t>agri</w:t>
+      </w:r>
+      <w:proofErr w:type="spellEnd"/>
+      <w:r>
+        <w:t xml:space="preserve"> industry forward and grow___. </w:t>
+      </w:r>
+    </w:p>
+    <w:p>
+      <w:r>
+        <w:t xml:space="preserve">Seed planting drones exist, but not every farmer can afford them or finds them a valid financial investment for a farm that’s only ___ big. Mission </w:t>
+      </w:r>
+      <w:proofErr w:type="spellStart"/>
+      <w:r>
+        <w:t>krashak</w:t>
+      </w:r>
+      <w:proofErr w:type="spellEnd"/>
+      <w:r>
+        <w:t xml:space="preserve"> aims to ___ that gap and provide a drone that won’t cost a fortune but be efficient, easy to use, and _____</w:t>
       </w:r>
     </w:p>
     <w:p/>
@@ -1399,6 +2072,241 @@
     </w:sectPr>
   </w:body>
 </w:document>
+</file>
+
+<file path=word/numbering.xml><?xml version="1.0" encoding="utf-8"?>
+<w:numbering xmlns:wpc="http://schemas.microsoft.com/office/word/2010/wordprocessingCanvas" xmlns:cx="http://schemas.microsoft.com/office/drawing/2014/chartex" xmlns:cx1="http://schemas.microsoft.com/office/drawing/2015/9/8/chartex" xmlns:cx2="http://schemas.microsoft.com/office/drawing/2015/10/21/chartex" xmlns:cx3="http://schemas.microsoft.com/office/drawing/2016/5/9/chartex" xmlns:cx4="http://schemas.microsoft.com/office/drawing/2016/5/10/chartex" xmlns:cx5="http://schemas.microsoft.com/office/drawing/2016/5/11/chartex" xmlns:cx6="http://schemas.microsoft.com/office/drawing/2016/5/12/chartex" xmlns:cx7="http://schemas.microsoft.com/office/drawing/2016/5/13/chartex" xmlns:cx8="http://schemas.microsoft.com/office/drawing/2016/5/14/chartex" xmlns:mc="http://schemas.openxmlformats.org/markup-compatibility/2006" xmlns:aink="http://schemas.microsoft.com/office/drawing/2016/ink" xmlns:am3d="http://schemas.microsoft.com/office/drawing/2017/model3d" xmlns:o="urn:schemas-microsoft-com:office:office" xmlns:oel="http://schemas.microsoft.com/office/2019/extlst" xmlns:r="http://schemas.openxmlformats.org/officeDocument/2006/relationships" xmlns:m="http://schemas.openxmlformats.org/officeDocument/2006/math" xmlns:v="urn:schemas-microsoft-com:vml" xmlns:wp14="http://schemas.microsoft.com/office/word/2010/wordprocessingDrawing" xmlns:wp="http://schemas.openxmlformats.org/drawingml/2006/wordprocessingDrawing" xmlns:w10="urn:schemas-microsoft-com:office:word" xmlns:w="http://schemas.openxmlformats.org/wordprocessingml/2006/main" xmlns:w14="http://schemas.microsoft.com/office/word/2010/wordml" xmlns:w15="http://schemas.microsoft.com/office/word/2012/wordml" xmlns:w16cex="http://schemas.microsoft.com/office/word/2018/wordml/cex" xmlns:w16cid="http://schemas.microsoft.com/office/word/2016/wordml/cid" xmlns:w16="http://schemas.microsoft.com/office/word/2018/wordml" xmlns:w16du="http://schemas.microsoft.com/office/word/2023/wordml/word16du" xmlns:w16sdtdh="http://schemas.microsoft.com/office/word/2020/wordml/sdtdatahash" xmlns:w16sdtfl="http://schemas.microsoft.com/office/word/2024/wordml/sdtformatlock" xmlns:w16se="http://schemas.microsoft.com/office/word/2015/wordml/symex" xmlns:wpg="http://schemas.microsoft.com/office/word/2010/wordprocessingGroup" xmlns:wpi="http://schemas.microsoft.com/office/word/2010/wordprocessingInk" xmlns:wne="http://schemas.microsoft.com/office/word/2006/wordml" xmlns:wps="http://schemas.microsoft.com/office/word/2010/wordprocessingShape" mc:Ignorable="w14 w15 w16se w16cid w16 w16cex w16sdtdh w16sdtfl w16du wp14">
+  <w:abstractNum w:abstractNumId="0" w15:restartNumberingAfterBreak="0">
+    <w:nsid w:val="34C36723"/>
+    <w:multiLevelType w:val="hybridMultilevel"/>
+    <w:tmpl w:val="BF0A9E30"/>
+    <w:lvl w:ilvl="0" w:tplc="24321B76">
+      <w:numFmt w:val="bullet"/>
+      <w:lvlText w:val="-"/>
+      <w:lvlJc w:val="left"/>
+      <w:pPr>
+        <w:ind w:left="400" w:hanging="360"/>
+      </w:pPr>
+      <w:rPr>
+        <w:rFonts w:ascii="Aptos" w:eastAsiaTheme="minorHAnsi" w:hAnsi="Aptos" w:cstheme="minorBidi" w:hint="default"/>
+      </w:rPr>
+    </w:lvl>
+    <w:lvl w:ilvl="1" w:tplc="04090003" w:tentative="1">
+      <w:start w:val="1"/>
+      <w:numFmt w:val="bullet"/>
+      <w:lvlText w:val="o"/>
+      <w:lvlJc w:val="left"/>
+      <w:pPr>
+        <w:ind w:left="1120" w:hanging="360"/>
+      </w:pPr>
+      <w:rPr>
+        <w:rFonts w:ascii="Courier New" w:hAnsi="Courier New" w:hint="default"/>
+      </w:rPr>
+    </w:lvl>
+    <w:lvl w:ilvl="2" w:tplc="04090005" w:tentative="1">
+      <w:start w:val="1"/>
+      <w:numFmt w:val="bullet"/>
+      <w:lvlText w:val=""/>
+      <w:lvlJc w:val="left"/>
+      <w:pPr>
+        <w:ind w:left="1840" w:hanging="360"/>
+      </w:pPr>
+      <w:rPr>
+        <w:rFonts w:ascii="Wingdings" w:hAnsi="Wingdings" w:hint="default"/>
+      </w:rPr>
+    </w:lvl>
+    <w:lvl w:ilvl="3" w:tplc="04090001" w:tentative="1">
+      <w:start w:val="1"/>
+      <w:numFmt w:val="bullet"/>
+      <w:lvlText w:val=""/>
+      <w:lvlJc w:val="left"/>
+      <w:pPr>
+        <w:ind w:left="2560" w:hanging="360"/>
+      </w:pPr>
+      <w:rPr>
+        <w:rFonts w:ascii="Symbol" w:hAnsi="Symbol" w:hint="default"/>
+      </w:rPr>
+    </w:lvl>
+    <w:lvl w:ilvl="4" w:tplc="04090003" w:tentative="1">
+      <w:start w:val="1"/>
+      <w:numFmt w:val="bullet"/>
+      <w:lvlText w:val="o"/>
+      <w:lvlJc w:val="left"/>
+      <w:pPr>
+        <w:ind w:left="3280" w:hanging="360"/>
+      </w:pPr>
+      <w:rPr>
+        <w:rFonts w:ascii="Courier New" w:hAnsi="Courier New" w:hint="default"/>
+      </w:rPr>
+    </w:lvl>
+    <w:lvl w:ilvl="5" w:tplc="04090005" w:tentative="1">
+      <w:start w:val="1"/>
+      <w:numFmt w:val="bullet"/>
+      <w:lvlText w:val=""/>
+      <w:lvlJc w:val="left"/>
+      <w:pPr>
+        <w:ind w:left="4000" w:hanging="360"/>
+      </w:pPr>
+      <w:rPr>
+        <w:rFonts w:ascii="Wingdings" w:hAnsi="Wingdings" w:hint="default"/>
+      </w:rPr>
+    </w:lvl>
+    <w:lvl w:ilvl="6" w:tplc="04090001" w:tentative="1">
+      <w:start w:val="1"/>
+      <w:numFmt w:val="bullet"/>
+      <w:lvlText w:val=""/>
+      <w:lvlJc w:val="left"/>
+      <w:pPr>
+        <w:ind w:left="4720" w:hanging="360"/>
+      </w:pPr>
+      <w:rPr>
+        <w:rFonts w:ascii="Symbol" w:hAnsi="Symbol" w:hint="default"/>
+      </w:rPr>
+    </w:lvl>
+    <w:lvl w:ilvl="7" w:tplc="04090003" w:tentative="1">
+      <w:start w:val="1"/>
+      <w:numFmt w:val="bullet"/>
+      <w:lvlText w:val="o"/>
+      <w:lvlJc w:val="left"/>
+      <w:pPr>
+        <w:ind w:left="5440" w:hanging="360"/>
+      </w:pPr>
+      <w:rPr>
+        <w:rFonts w:ascii="Courier New" w:hAnsi="Courier New" w:hint="default"/>
+      </w:rPr>
+    </w:lvl>
+    <w:lvl w:ilvl="8" w:tplc="04090005" w:tentative="1">
+      <w:start w:val="1"/>
+      <w:numFmt w:val="bullet"/>
+      <w:lvlText w:val=""/>
+      <w:lvlJc w:val="left"/>
+      <w:pPr>
+        <w:ind w:left="6160" w:hanging="360"/>
+      </w:pPr>
+      <w:rPr>
+        <w:rFonts w:ascii="Wingdings" w:hAnsi="Wingdings" w:hint="default"/>
+      </w:rPr>
+    </w:lvl>
+  </w:abstractNum>
+  <w:abstractNum w:abstractNumId="1" w15:restartNumberingAfterBreak="0">
+    <w:nsid w:val="580334D6"/>
+    <w:multiLevelType w:val="hybridMultilevel"/>
+    <w:tmpl w:val="6DE09D8C"/>
+    <w:lvl w:ilvl="0" w:tplc="E8C2F0FA">
+      <w:numFmt w:val="bullet"/>
+      <w:lvlText w:val="-"/>
+      <w:lvlJc w:val="left"/>
+      <w:pPr>
+        <w:ind w:left="720" w:hanging="360"/>
+      </w:pPr>
+      <w:rPr>
+        <w:rFonts w:ascii="Aptos" w:eastAsiaTheme="minorHAnsi" w:hAnsi="Aptos" w:cstheme="minorBidi" w:hint="default"/>
+      </w:rPr>
+    </w:lvl>
+    <w:lvl w:ilvl="1" w:tplc="04090003" w:tentative="1">
+      <w:start w:val="1"/>
+      <w:numFmt w:val="bullet"/>
+      <w:lvlText w:val="o"/>
+      <w:lvlJc w:val="left"/>
+      <w:pPr>
+        <w:ind w:left="1440" w:hanging="360"/>
+      </w:pPr>
+      <w:rPr>
+        <w:rFonts w:ascii="Courier New" w:hAnsi="Courier New" w:hint="default"/>
+      </w:rPr>
+    </w:lvl>
+    <w:lvl w:ilvl="2" w:tplc="04090005" w:tentative="1">
+      <w:start w:val="1"/>
+      <w:numFmt w:val="bullet"/>
+      <w:lvlText w:val=""/>
+      <w:lvlJc w:val="left"/>
+      <w:pPr>
+        <w:ind w:left="2160" w:hanging="360"/>
+      </w:pPr>
+      <w:rPr>
+        <w:rFonts w:ascii="Wingdings" w:hAnsi="Wingdings" w:hint="default"/>
+      </w:rPr>
+    </w:lvl>
+    <w:lvl w:ilvl="3" w:tplc="04090001" w:tentative="1">
+      <w:start w:val="1"/>
+      <w:numFmt w:val="bullet"/>
+      <w:lvlText w:val=""/>
+      <w:lvlJc w:val="left"/>
+      <w:pPr>
+        <w:ind w:left="2880" w:hanging="360"/>
+      </w:pPr>
+      <w:rPr>
+        <w:rFonts w:ascii="Symbol" w:hAnsi="Symbol" w:hint="default"/>
+      </w:rPr>
+    </w:lvl>
+    <w:lvl w:ilvl="4" w:tplc="04090003" w:tentative="1">
+      <w:start w:val="1"/>
+      <w:numFmt w:val="bullet"/>
+      <w:lvlText w:val="o"/>
+      <w:lvlJc w:val="left"/>
+      <w:pPr>
+        <w:ind w:left="3600" w:hanging="360"/>
+      </w:pPr>
+      <w:rPr>
+        <w:rFonts w:ascii="Courier New" w:hAnsi="Courier New" w:hint="default"/>
+      </w:rPr>
+    </w:lvl>
+    <w:lvl w:ilvl="5" w:tplc="04090005" w:tentative="1">
+      <w:start w:val="1"/>
+      <w:numFmt w:val="bullet"/>
+      <w:lvlText w:val=""/>
+      <w:lvlJc w:val="left"/>
+      <w:pPr>
+        <w:ind w:left="4320" w:hanging="360"/>
+      </w:pPr>
+      <w:rPr>
+        <w:rFonts w:ascii="Wingdings" w:hAnsi="Wingdings" w:hint="default"/>
+      </w:rPr>
+    </w:lvl>
+    <w:lvl w:ilvl="6" w:tplc="04090001" w:tentative="1">
+      <w:start w:val="1"/>
+      <w:numFmt w:val="bullet"/>
+      <w:lvlText w:val=""/>
+      <w:lvlJc w:val="left"/>
+      <w:pPr>
+        <w:ind w:left="5040" w:hanging="360"/>
+      </w:pPr>
+      <w:rPr>
+        <w:rFonts w:ascii="Symbol" w:hAnsi="Symbol" w:hint="default"/>
+      </w:rPr>
+    </w:lvl>
+    <w:lvl w:ilvl="7" w:tplc="04090003" w:tentative="1">
+      <w:start w:val="1"/>
+      <w:numFmt w:val="bullet"/>
+      <w:lvlText w:val="o"/>
+      <w:lvlJc w:val="left"/>
+      <w:pPr>
+        <w:ind w:left="5760" w:hanging="360"/>
+      </w:pPr>
+      <w:rPr>
+        <w:rFonts w:ascii="Courier New" w:hAnsi="Courier New" w:hint="default"/>
+      </w:rPr>
+    </w:lvl>
+    <w:lvl w:ilvl="8" w:tplc="04090005" w:tentative="1">
+      <w:start w:val="1"/>
+      <w:numFmt w:val="bullet"/>
+      <w:lvlText w:val=""/>
+      <w:lvlJc w:val="left"/>
+      <w:pPr>
+        <w:ind w:left="6480" w:hanging="360"/>
+      </w:pPr>
+      <w:rPr>
+        <w:rFonts w:ascii="Wingdings" w:hAnsi="Wingdings" w:hint="default"/>
+      </w:rPr>
+    </w:lvl>
+  </w:abstractNum>
+  <w:num w:numId="1" w16cid:durableId="1207137060">
+    <w:abstractNumId w:val="1"/>
+  </w:num>
+  <w:num w:numId="2" w16cid:durableId="915897856">
+    <w:abstractNumId w:val="0"/>
+  </w:num>
+</w:numbering>
 </file>
 
 <file path=word/styles.xml><?xml version="1.0" encoding="utf-8"?>
@@ -2319,6 +3227,32 @@
       <w:spacing w:val="5"/>
     </w:rPr>
   </w:style>
+  <w:style w:type="paragraph" w:customStyle="1" w:styleId="p1">
+    <w:name w:val="p1"/>
+    <w:basedOn w:val="Normal"/>
+    <w:rsid w:val="000C4655"/>
+    <w:pPr>
+      <w:spacing w:before="100" w:beforeAutospacing="1" w:after="100" w:afterAutospacing="1" w:line="240" w:lineRule="auto"/>
+    </w:pPr>
+    <w:rPr>
+      <w:rFonts w:ascii="Times New Roman" w:eastAsia="Times New Roman" w:hAnsi="Times New Roman" w:cs="Times New Roman"/>
+      <w:kern w:val="0"/>
+      <w14:ligatures w14:val="none"/>
+    </w:rPr>
+  </w:style>
+  <w:style w:type="paragraph" w:customStyle="1" w:styleId="p2">
+    <w:name w:val="p2"/>
+    <w:basedOn w:val="Normal"/>
+    <w:rsid w:val="000C4655"/>
+    <w:pPr>
+      <w:spacing w:before="100" w:beforeAutospacing="1" w:after="100" w:afterAutospacing="1" w:line="240" w:lineRule="auto"/>
+    </w:pPr>
+    <w:rPr>
+      <w:rFonts w:ascii="Times New Roman" w:eastAsia="Times New Roman" w:hAnsi="Times New Roman" w:cs="Times New Roman"/>
+      <w:kern w:val="0"/>
+      <w14:ligatures w14:val="none"/>
+    </w:rPr>
+  </w:style>
 </w:styles>
 </file>
 

</xml_diff>